<commit_message>
Latest syntax fixes and imbricated loops and conditionals
</commit_message>
<xml_diff>
--- a/SynDriver/Project.docx
+++ b/SynDriver/Project.docx
@@ -4,19 +4,15 @@
   <w:body>
     <w:p>
       <w:r>
-        <w:t>NEED README File!</w:t>
-      </w:r>
-    </w:p>
-    <w:p/>
+        <w:t>Project Checklist</w:t>
+      </w:r>
+    </w:p>
     <w:p>
       <w:r>
         <w:t xml:space="preserve">1.1 </w:t>
       </w:r>
       <w:r>
-        <w:t>input interface: accepts user-provided file name as a parameter, as opposed to a hard-coded file name 1</w:t>
-      </w:r>
-      <w:r>
-        <w:t xml:space="preserve"> </w:t>
+        <w:t xml:space="preserve">input interface: accepts user-provided file name as a parameter, as opposed to a hard-coded file name 1 </w:t>
       </w:r>
       <w:r>
         <w:rPr>
@@ -34,22 +30,19 @@
         </w:numPr>
       </w:pPr>
       <w:r>
-        <w:t>output interface: clarity/usefulness of standard output, clarity/usefulness of alternate output to different files 2</w:t>
+        <w:t>output interface: clarity/usefulness of standard output, clarity/usefulness of alternate output to</w:t>
       </w:r>
       <w:r>
         <w:t xml:space="preserve"> </w:t>
       </w:r>
       <w:r>
-        <w:rPr>
-          <w:color w:val="FF0000"/>
-        </w:rPr>
-        <w:t xml:space="preserve">Done via </w:t>
-      </w:r>
-      <w:r>
-        <w:rPr>
-          <w:color w:val="FF0000"/>
-        </w:rPr>
-        <w:t>IOHelper, printing to console and specified file</w:t>
+        <w:t xml:space="preserve">different files 2 </w:t>
+      </w:r>
+      <w:r>
+        <w:rPr>
+          <w:color w:val="FF0000"/>
+        </w:rPr>
+        <w:t>Done via IOHelper, printing to console and specified file</w:t>
       </w:r>
     </w:p>
     <w:p>
@@ -61,7 +54,34 @@
         </w:numPr>
       </w:pPr>
       <w:r>
-        <w:t>all errors are reported in a single stream in synchronized order, even if errors are found in different phases 2</w:t>
+        <w:t xml:space="preserve">all errors are reported in a single stream in synchronized order, even if errors are found in different phases 2 </w:t>
+      </w:r>
+      <w:r>
+        <w:rPr>
+          <w:color w:val="FF0000"/>
+        </w:rPr>
+        <w:t>Done via list of errors per section.</w:t>
+      </w:r>
+    </w:p>
+    <w:p>
+      <w:r>
+        <w:t xml:space="preserve">2.1.1 integers and floating point numbers (valid/invalid numbers according to assignment 1 handout) 1 </w:t>
+      </w:r>
+      <w:r>
+        <w:rPr>
+          <w:color w:val="FF0000"/>
+        </w:rPr>
+        <w:t>Done in Lexical Analyzer, see LexicalAnalyzerTests</w:t>
+      </w:r>
+    </w:p>
+    <w:p>
+      <w:pPr>
+        <w:rPr>
+          <w:color w:val="FF0000"/>
+        </w:rPr>
+      </w:pPr>
+      <w:r>
+        <w:t>2.1.2 comments: inline comments, block comments, unending block comments, nested block comments 1</w:t>
       </w:r>
       <w:r>
         <w:t xml:space="preserve"> </w:t>
@@ -70,44 +90,162 @@
         <w:rPr>
           <w:color w:val="FF0000"/>
         </w:rPr>
-        <w:t xml:space="preserve">Done </w:t>
-      </w:r>
-      <w:r>
-        <w:rPr>
-          <w:color w:val="FF0000"/>
-        </w:rPr>
-        <w:t>via list of errors per section.</w:t>
-      </w:r>
-    </w:p>
-    <w:p>
-      <w:r>
-        <w:t xml:space="preserve">2.1.1 </w:t>
-      </w:r>
-      <w:r>
-        <w:t>integers and floating point numbers (valid/invalid numbers according to assignment 1 handout) 1</w:t>
+        <w:t>Done but Nested block comments don’t work</w:t>
+      </w:r>
+    </w:p>
+    <w:p>
+      <w:r>
+        <w:t xml:space="preserve">2.2.1 lexical error detection: detecting all lexical errors in a program 1 </w:t>
+      </w:r>
+      <w:r>
+        <w:rPr>
+          <w:color w:val="FF0000"/>
+        </w:rPr>
+        <w:t>Done</w:t>
+      </w:r>
+      <w:r>
+        <w:rPr>
+          <w:color w:val="FF0000"/>
+        </w:rPr>
+        <w:t xml:space="preserve"> see outlexerrors</w:t>
+      </w:r>
+    </w:p>
+    <w:p>
+      <w:r>
+        <w:t xml:space="preserve">2.2.2 lexical error reporting: accurate reporting of errors in a .outlexerrors file, including line number and useful description of the error 1 </w:t>
+      </w:r>
+      <w:r>
+        <w:rPr>
+          <w:color w:val="FF0000"/>
+        </w:rPr>
+        <w:t>Done</w:t>
+      </w:r>
+      <w:r>
+        <w:rPr>
+          <w:color w:val="FF0000"/>
+        </w:rPr>
+        <w:t xml:space="preserve"> see outlexerrors</w:t>
+      </w:r>
+    </w:p>
+    <w:p>
+      <w:pPr>
+        <w:rPr>
+          <w:color w:val="FF0000"/>
+        </w:rPr>
+      </w:pPr>
+      <w:r>
+        <w:t xml:space="preserve">2.3.1 output of token stream in a .outlextokens output file 1 </w:t>
+      </w:r>
+      <w:r>
+        <w:rPr>
+          <w:color w:val="FF0000"/>
+        </w:rPr>
+        <w:t>Done</w:t>
+      </w:r>
+      <w:r>
+        <w:rPr>
+          <w:color w:val="FF0000"/>
+        </w:rPr>
+        <w:t xml:space="preserve"> see outlextokens</w:t>
+      </w:r>
+    </w:p>
+    <w:p>
+      <w:r>
+        <w:t xml:space="preserve">3.1.1 variable declarations: int, float, class types, array, array of class types 1 </w:t>
+      </w:r>
+      <w:r>
+        <w:rPr>
+          <w:color w:val="FF0000"/>
+        </w:rPr>
+        <w:t>Done</w:t>
+      </w:r>
+      <w:r>
+        <w:rPr>
+          <w:color w:val="FF0000"/>
+        </w:rPr>
+        <w:t xml:space="preserve"> see derivationtree/ast</w:t>
+      </w:r>
+    </w:p>
+    <w:p>
+      <w:r>
+        <w:t xml:space="preserve">3.1.2 main function 1 </w:t>
+      </w:r>
+      <w:r>
+        <w:rPr>
+          <w:color w:val="FF0000"/>
+        </w:rPr>
+        <w:t>Done</w:t>
+      </w:r>
+      <w:r>
+        <w:rPr>
+          <w:color w:val="FF0000"/>
+        </w:rPr>
+        <w:t xml:space="preserve"> see derivationtree/ast</w:t>
+      </w:r>
+    </w:p>
+    <w:p>
+      <w:r>
+        <w:t>3.1.3 free functions 2</w:t>
+      </w:r>
+      <w:r>
+        <w:rPr>
+          <w:color w:val="FF0000"/>
+        </w:rPr>
+        <w:t xml:space="preserve"> Done</w:t>
+      </w:r>
+      <w:r>
+        <w:rPr>
+          <w:color w:val="FF0000"/>
+        </w:rPr>
+        <w:t xml:space="preserve"> see derivationtree/ast</w:t>
+      </w:r>
+    </w:p>
+    <w:p>
+      <w:r>
+        <w:t xml:space="preserve">3.1.4 member function definitions 2 </w:t>
+      </w:r>
+      <w:r>
+        <w:rPr>
+          <w:color w:val="FF0000"/>
+        </w:rPr>
+        <w:t>Done</w:t>
+      </w:r>
+      <w:r>
+        <w:rPr>
+          <w:color w:val="FF0000"/>
+        </w:rPr>
+        <w:t xml:space="preserve"> see derivationtree/ast</w:t>
       </w:r>
       <w:r>
         <w:t xml:space="preserve"> </w:t>
       </w:r>
-      <w:r>
-        <w:rPr>
-          <w:color w:val="FF0000"/>
-        </w:rPr>
-        <w:t xml:space="preserve">Done </w:t>
-      </w:r>
-      <w:r>
-        <w:rPr>
-          <w:color w:val="FF0000"/>
-        </w:rPr>
-        <w:t>in Lexical Analyzer, see LexicalAnalyzerTests</w:t>
-      </w:r>
-    </w:p>
-    <w:p>
-      <w:r>
-        <w:t xml:space="preserve">2.1.2 </w:t>
-      </w:r>
-      <w:r>
-        <w:t>comments: inline comments, block comments, unending block comments, nested block comments 1</w:t>
+    </w:p>
+    <w:p>
+      <w:r>
+        <w:t xml:space="preserve">3.1.5 class declarations: data member declarations, method declarations, inheritance list 2 </w:t>
+      </w:r>
+      <w:r>
+        <w:rPr>
+          <w:color w:val="FF0000"/>
+        </w:rPr>
+        <w:t>Done</w:t>
+      </w:r>
+      <w:r>
+        <w:rPr>
+          <w:color w:val="FF0000"/>
+        </w:rPr>
+        <w:t xml:space="preserve"> see derivationtree/ast</w:t>
+      </w:r>
+    </w:p>
+    <w:p>
+      <w:r>
+        <w:t xml:space="preserve">3.1.6 complex expressions (all arithmetic, relational and logic operators in one expression) 2 </w:t>
+      </w:r>
+      <w:r>
+        <w:rPr>
+          <w:highlight w:val="lightGray"/>
+        </w:rPr>
+        <w:t>Need to Test</w:t>
       </w:r>
       <w:r>
         <w:t xml:space="preserve"> </w:t>
@@ -115,119 +253,13 @@
       <w:r>
         <w:rPr>
           <w:color w:val="FF0000"/>
-          <w:highlight w:val="lightGray"/>
-        </w:rPr>
-        <w:t>Needs tests for nested inline and block comments D</w:t>
-      </w:r>
-      <w:r>
-        <w:rPr>
-          <w:color w:val="FF0000"/>
-          <w:highlight w:val="lightGray"/>
-        </w:rPr>
-        <w:t>one in Lexical Analyzer, see LexicalAnalyzerTests</w:t>
-      </w:r>
-    </w:p>
-    <w:p>
-      <w:r>
-        <w:t xml:space="preserve">2.2.1 </w:t>
-      </w:r>
-      <w:r>
-        <w:t>lexical error detection: detecting all lexical errors in a program 1</w:t>
-      </w:r>
-      <w:r>
-        <w:t xml:space="preserve"> </w:t>
-      </w:r>
-      <w:r>
-        <w:rPr>
-          <w:color w:val="FF0000"/>
-        </w:rPr>
-        <w:t>Done</w:t>
-      </w:r>
-      <w:r>
-        <w:rPr>
-          <w:color w:val="FF0000"/>
-        </w:rPr>
-        <w:t xml:space="preserve"> see outlexerrors</w:t>
-      </w:r>
-    </w:p>
-    <w:p>
-      <w:r>
-        <w:t xml:space="preserve">2.2.2 </w:t>
-      </w:r>
-      <w:r>
-        <w:t>lexical error reporting: accurate reporting of errors in a .outlexerrors file, including line number and useful description of the error 1</w:t>
-      </w:r>
-      <w:r>
-        <w:t xml:space="preserve"> </w:t>
-      </w:r>
-      <w:r>
-        <w:rPr>
-          <w:color w:val="FF0000"/>
-        </w:rPr>
-        <w:t>Done</w:t>
-      </w:r>
-      <w:r>
-        <w:rPr>
-          <w:color w:val="FF0000"/>
-        </w:rPr>
-        <w:t xml:space="preserve"> </w:t>
-      </w:r>
-      <w:r>
-        <w:rPr>
-          <w:color w:val="FF0000"/>
-        </w:rPr>
-        <w:t>see outlexerrors</w:t>
-      </w:r>
-    </w:p>
-    <w:p>
-      <w:pPr>
-        <w:rPr>
-          <w:color w:val="FF0000"/>
-        </w:rPr>
-      </w:pPr>
-      <w:r>
-        <w:t xml:space="preserve">2.3.1 </w:t>
-      </w:r>
-      <w:r>
-        <w:t>output of token stream in a .outlextokens output file 1</w:t>
-      </w:r>
-      <w:r>
-        <w:t xml:space="preserve"> </w:t>
-      </w:r>
-      <w:r>
-        <w:rPr>
-          <w:color w:val="FF0000"/>
-        </w:rPr>
-        <w:t>Done</w:t>
-      </w:r>
-      <w:r>
-        <w:rPr>
-          <w:color w:val="FF0000"/>
-        </w:rPr>
-        <w:t xml:space="preserve"> </w:t>
-      </w:r>
-      <w:r>
-        <w:rPr>
-          <w:color w:val="FF0000"/>
-        </w:rPr>
-        <w:t>see out</w:t>
-      </w:r>
-      <w:r>
-        <w:rPr>
-          <w:color w:val="FF0000"/>
-        </w:rPr>
-        <w:t>lextokens</w:t>
-      </w:r>
-    </w:p>
-    <w:p>
-      <w:r>
-        <w:t xml:space="preserve">3.1.1 </w:t>
-      </w:r>
-      <w:r>
-        <w:t>variable declarations: int, float, class types, array, array of class types</w:t>
-      </w:r>
-      <w:r>
-        <w:t xml:space="preserve"> 1 </w:t>
+        </w:rPr>
+        <w:t>mostly done see derivationtree/ast</w:t>
+      </w:r>
+    </w:p>
+    <w:p>
+      <w:r>
+        <w:t xml:space="preserve">3.1.7 conditional statement, including nested if without brackets 2  </w:t>
       </w:r>
       <w:r>
         <w:rPr>
@@ -244,13 +276,7 @@
     </w:p>
     <w:p>
       <w:r>
-        <w:t xml:space="preserve">3.1.2 </w:t>
-      </w:r>
-      <w:r>
-        <w:t>main function 1</w:t>
-      </w:r>
-      <w:r>
-        <w:t xml:space="preserve"> </w:t>
+        <w:t xml:space="preserve">3.1.8 loop statement, including nested for without brackets 2 </w:t>
       </w:r>
       <w:r>
         <w:rPr>
@@ -267,16 +293,7 @@
     </w:p>
     <w:p>
       <w:r>
-        <w:t xml:space="preserve">3.1.3 </w:t>
-      </w:r>
-      <w:r>
-        <w:t>free functions 2</w:t>
-      </w:r>
-      <w:r>
-        <w:rPr>
-          <w:color w:val="FF0000"/>
-        </w:rPr>
-        <w:t xml:space="preserve"> </w:t>
+        <w:t xml:space="preserve">3.1.9 read(var) / write(expression) / return(expression) statements 1 </w:t>
       </w:r>
       <w:r>
         <w:rPr>
@@ -293,24 +310,7 @@
     </w:p>
     <w:p>
       <w:r>
-        <w:t xml:space="preserve">3.1.4 member function definitions 2 </w:t>
-      </w:r>
-      <w:r>
-        <w:rPr>
-          <w:highlight w:val="lightGray"/>
-        </w:rPr>
-        <w:t>Not Done interpreted as free functions</w:t>
-      </w:r>
-    </w:p>
-    <w:p>
-      <w:r>
-        <w:t xml:space="preserve">3.1.5 </w:t>
-      </w:r>
-      <w:r>
-        <w:t>class declarations: data member declarations, method declarations, inheritance list 2</w:t>
-      </w:r>
-      <w:r>
-        <w:t xml:space="preserve"> </w:t>
+        <w:t xml:space="preserve">3.1.10 access to class members, including multiply nested and including array members 2 </w:t>
       </w:r>
       <w:r>
         <w:rPr>
@@ -327,137 +327,7 @@
     </w:p>
     <w:p>
       <w:r>
-        <w:t xml:space="preserve">3.1.6 </w:t>
-      </w:r>
-      <w:r>
-        <w:t>complex expressions (all arithmetic, relational and logic operators in one expression) 2</w:t>
-      </w:r>
-      <w:r>
-        <w:t xml:space="preserve"> </w:t>
-      </w:r>
-      <w:r>
-        <w:rPr>
-          <w:highlight w:val="lightGray"/>
-        </w:rPr>
-        <w:t>Need to Test</w:t>
-      </w:r>
-      <w:r>
-        <w:t xml:space="preserve"> </w:t>
-      </w:r>
-      <w:r>
-        <w:rPr>
-          <w:color w:val="FF0000"/>
-        </w:rPr>
-        <w:t>mostly done</w:t>
-      </w:r>
-      <w:r>
-        <w:rPr>
-          <w:color w:val="FF0000"/>
-        </w:rPr>
-        <w:t xml:space="preserve"> see derivationtree/ast</w:t>
-      </w:r>
-    </w:p>
-    <w:p>
-      <w:r>
-        <w:t xml:space="preserve">3.1.7 </w:t>
-      </w:r>
-      <w:r>
-        <w:t>conditional statement, including nested if without brackets 2</w:t>
-      </w:r>
-      <w:r>
-        <w:t xml:space="preserve">  </w:t>
-      </w:r>
-      <w:r>
-        <w:rPr>
-          <w:color w:val="FF0000"/>
-        </w:rPr>
-        <w:t>Done</w:t>
-      </w:r>
-      <w:r>
-        <w:rPr>
-          <w:color w:val="FF0000"/>
-        </w:rPr>
-        <w:t xml:space="preserve"> see derivationtree/ast</w:t>
-      </w:r>
-    </w:p>
-    <w:p>
-      <w:r>
-        <w:t xml:space="preserve">3.1.8 </w:t>
-      </w:r>
-      <w:r>
-        <w:t>loop statement, including nested for without brackets 2</w:t>
-      </w:r>
-      <w:r>
-        <w:t xml:space="preserve"> </w:t>
-      </w:r>
-      <w:r>
-        <w:rPr>
-          <w:color w:val="FF0000"/>
-        </w:rPr>
-        <w:t>Done</w:t>
-      </w:r>
-      <w:r>
-        <w:rPr>
-          <w:color w:val="FF0000"/>
-        </w:rPr>
-        <w:t xml:space="preserve"> see derivationtree/ast</w:t>
-      </w:r>
-    </w:p>
-    <w:p>
-      <w:r>
-        <w:t xml:space="preserve">3.1.9 </w:t>
-      </w:r>
-      <w:r>
-        <w:t>read(var) / write(expression) / return(expression) statements 1</w:t>
-      </w:r>
-      <w:r>
-        <w:t xml:space="preserve"> </w:t>
-      </w:r>
-      <w:r>
-        <w:rPr>
-          <w:color w:val="FF0000"/>
-        </w:rPr>
-        <w:t>Done</w:t>
-      </w:r>
-      <w:r>
-        <w:rPr>
-          <w:color w:val="FF0000"/>
-        </w:rPr>
-        <w:t xml:space="preserve"> see derivationtree/ast</w:t>
-      </w:r>
-    </w:p>
-    <w:p>
-      <w:r>
-        <w:t xml:space="preserve">3.1.10 </w:t>
-      </w:r>
-      <w:r>
-        <w:t>access to class members, including multiply nested and including array members 2</w:t>
-      </w:r>
-      <w:r>
-        <w:t xml:space="preserve"> </w:t>
-      </w:r>
-      <w:r>
-        <w:rPr>
-          <w:color w:val="FF0000"/>
-        </w:rPr>
-        <w:t>Done</w:t>
-      </w:r>
-      <w:r>
-        <w:rPr>
-          <w:color w:val="FF0000"/>
-        </w:rPr>
-        <w:t xml:space="preserve"> see derivationtree/ast</w:t>
-      </w:r>
-    </w:p>
-    <w:p>
-      <w:r>
-        <w:t xml:space="preserve">3.1.11 </w:t>
-      </w:r>
-      <w:r>
-        <w:t>access to arrays: uni- and multi-dimensional, using expressions as index 2</w:t>
-      </w:r>
-      <w:r>
-        <w:t xml:space="preserve"> </w:t>
+        <w:t xml:space="preserve">3.1.11 access to arrays: uni- and multi-dimensional, using expressions as index 2 </w:t>
       </w:r>
       <w:r>
         <w:rPr>
@@ -476,14 +346,303 @@
     <w:p/>
     <w:p>
       <w:r>
-        <w:t xml:space="preserve">3.2.1 </w:t>
-      </w:r>
-      <w:r>
-        <w:t>syntax detection: detecting all syntax errors in a program 1</w:t>
-      </w:r>
-      <w:r>
+        <w:lastRenderedPageBreak/>
+        <w:t xml:space="preserve">3.2.1 syntax detection: detecting all syntax errors in a program 1 </w:t>
+      </w:r>
+      <w:r>
+        <w:rPr>
+          <w:color w:val="FF0000"/>
+        </w:rPr>
+        <w:t>Done</w:t>
+      </w:r>
+      <w:r>
+        <w:rPr>
+          <w:color w:val="FF0000"/>
+        </w:rPr>
+        <w:t xml:space="preserve"> see outsyntaxerrors</w:t>
+      </w:r>
+    </w:p>
+    <w:p>
+      <w:r>
+        <w:t xml:space="preserve">3.2.2 syntax error reporting: accurate reporting of errors in a .outsyntaxerrors file including line number and useful description of the error 1 </w:t>
+      </w:r>
+      <w:r>
+        <w:rPr>
+          <w:color w:val="FF0000"/>
+        </w:rPr>
+        <w:t>Done</w:t>
+      </w:r>
+      <w:r>
+        <w:rPr>
+          <w:color w:val="FF0000"/>
+        </w:rPr>
+        <w:t xml:space="preserve"> see outsyntaxerrors</w:t>
+      </w:r>
+      <w:r>
+        <w:rPr>
+          <w:color w:val="FF0000"/>
+        </w:rPr>
         <w:t xml:space="preserve"> </w:t>
       </w:r>
+    </w:p>
+    <w:p>
+      <w:pPr>
+        <w:rPr>
+          <w:color w:val="FF0000"/>
+        </w:rPr>
+      </w:pPr>
+      <w:r>
+        <w:t xml:space="preserve">3.2.3 syntax error recovery: implementation of an effective syntax error recovery mechanism 2  </w:t>
+      </w:r>
+      <w:r>
+        <w:rPr>
+          <w:color w:val="FF0000"/>
+        </w:rPr>
+        <w:t>Done</w:t>
+      </w:r>
+      <w:r>
+        <w:rPr>
+          <w:color w:val="FF0000"/>
+        </w:rPr>
+        <w:t xml:space="preserve"> see syntactic analysis </w:t>
+      </w:r>
+      <w:r>
+        <w:rPr>
+          <w:color w:val="FF0000"/>
+          <w:highlight w:val="lightGray"/>
+        </w:rPr>
+        <w:t>freshen up on terminology and method</w:t>
+      </w:r>
+    </w:p>
+    <w:p>
+      <w:r>
+        <w:t xml:space="preserve">3.3.1 generation of an AST 3 </w:t>
+      </w:r>
+      <w:r>
+        <w:rPr>
+          <w:color w:val="FF0000"/>
+        </w:rPr>
+        <w:t>Done</w:t>
+      </w:r>
+      <w:r>
+        <w:rPr>
+          <w:color w:val="FF0000"/>
+        </w:rPr>
+        <w:t xml:space="preserve"> but not </w:t>
+      </w:r>
+      <w:r>
+        <w:rPr>
+          <w:color w:val="FF0000"/>
+        </w:rPr>
+        <w:t xml:space="preserve">perfect due </w:t>
+      </w:r>
+      <w:r>
+        <w:rPr>
+          <w:color w:val="FF0000"/>
+        </w:rPr>
+        <w:t>to specifications</w:t>
+      </w:r>
+      <w:r>
+        <w:rPr>
+          <w:color w:val="FF0000"/>
+        </w:rPr>
+        <w:t>,</w:t>
+      </w:r>
+      <w:r>
+        <w:rPr>
+          <w:color w:val="FF0000"/>
+        </w:rPr>
+        <w:t xml:space="preserve"> due to not using visitor pattern</w:t>
+      </w:r>
+    </w:p>
+    <w:p>
+      <w:r>
+        <w:t xml:space="preserve">3.3.2 output a derivation of the compiled program in a .outderivation output file 2 </w:t>
+      </w:r>
+      <w:r>
+        <w:rPr>
+          <w:color w:val="FF0000"/>
+        </w:rPr>
+        <w:t>Done</w:t>
+      </w:r>
+    </w:p>
+    <w:p>
+      <w:r>
+        <w:t xml:space="preserve">3.3.3 output the AST of the compiled program in a .outast output file 2 </w:t>
+      </w:r>
+      <w:r>
+        <w:rPr>
+          <w:color w:val="FF0000"/>
+        </w:rPr>
+        <w:t>Done</w:t>
+      </w:r>
+    </w:p>
+    <w:p>
+      <w:r>
+        <w:t>4.1.1</w:t>
+      </w:r>
+      <w:r>
+        <w:t xml:space="preserve"> AST tree traversal that triggers semantic actions 4</w:t>
+      </w:r>
+      <w:r>
+        <w:t xml:space="preserve"> </w:t>
+      </w:r>
+      <w:r>
+        <w:rPr>
+          <w:color w:val="FF0000"/>
+        </w:rPr>
+        <w:t>Done but not using visitor pattern</w:t>
+      </w:r>
+    </w:p>
+    <w:p>
+      <w:r>
+        <w:t>4.1.2 global scope symbol table 1</w:t>
+      </w:r>
+      <w:r>
+        <w:rPr>
+          <w:color w:val="FF0000"/>
+        </w:rPr>
+        <w:t>Done</w:t>
+      </w:r>
+    </w:p>
+    <w:p>
+      <w:r>
+        <w:t>4.1.3</w:t>
+      </w:r>
+      <w:r>
+        <w:t xml:space="preserve"> </w:t>
+      </w:r>
+      <w:r>
+        <w:t xml:space="preserve">entry in the global table for each class declared. Local tables for classes 1 </w:t>
+      </w:r>
+      <w:r>
+        <w:rPr>
+          <w:color w:val="FF0000"/>
+        </w:rPr>
+        <w:t>Done</w:t>
+      </w:r>
+    </w:p>
+    <w:p>
+      <w:r>
+        <w:t xml:space="preserve">4.1.4 entry in the appropriate table for each function definition (free functions and member functions). Local tables for each function 1 </w:t>
+      </w:r>
+      <w:r>
+        <w:rPr>
+          <w:color w:val="FF0000"/>
+          <w:highlight w:val="lightGray"/>
+        </w:rPr>
+        <w:t>Done for free</w:t>
+      </w:r>
+      <w:r>
+        <w:rPr>
+          <w:color w:val="FF0000"/>
+          <w:highlight w:val="lightGray"/>
+        </w:rPr>
+        <w:t>, partially for</w:t>
+      </w:r>
+      <w:r>
+        <w:rPr>
+          <w:color w:val="FF0000"/>
+          <w:highlight w:val="lightGray"/>
+        </w:rPr>
+        <w:t xml:space="preserve"> </w:t>
+      </w:r>
+      <w:r>
+        <w:rPr>
+          <w:color w:val="FF0000"/>
+          <w:highlight w:val="lightGray"/>
+        </w:rPr>
+        <w:t>member</w:t>
+      </w:r>
+      <w:r>
+        <w:rPr>
+          <w:color w:val="FF0000"/>
+          <w:highlight w:val="lightGray"/>
+        </w:rPr>
+        <w:t xml:space="preserve"> functions</w:t>
+      </w:r>
+    </w:p>
+    <w:p>
+      <w:r>
+        <w:t xml:space="preserve">4.1.5 entry in the appropriate table for each variable defined in a scope, i.e. class data members and function’s local variables 1 </w:t>
+      </w:r>
+      <w:r>
+        <w:rPr>
+          <w:color w:val="FF0000"/>
+        </w:rPr>
+        <w:t>Done</w:t>
+      </w:r>
+    </w:p>
+    <w:p>
+      <w:r>
+        <w:t>4.2.1</w:t>
+      </w:r>
+      <w:r>
+        <w:t xml:space="preserve"> </w:t>
+      </w:r>
+      <w:r>
+        <w:t xml:space="preserve">type checking on large expressions, assignment and return statements 3 </w:t>
+      </w:r>
+      <w:r>
+        <w:rPr>
+          <w:color w:val="FF0000"/>
+        </w:rPr>
+        <w:t>Done</w:t>
+      </w:r>
+      <w:r>
+        <w:rPr>
+          <w:color w:val="FF0000"/>
+        </w:rPr>
+        <w:t xml:space="preserve"> see semanticTest1</w:t>
+      </w:r>
+    </w:p>
+    <w:p>
+      <w:r>
+        <w:t>4.2.2</w:t>
+      </w:r>
+      <w:r>
+        <w:t xml:space="preserve"> operators not allowed on objects 1 </w:t>
+      </w:r>
+      <w:r>
+        <w:rPr>
+          <w:color w:val="FF0000"/>
+        </w:rPr>
+        <w:t>Done</w:t>
+      </w:r>
+      <w:r>
+        <w:rPr>
+          <w:color w:val="FF0000"/>
+        </w:rPr>
+        <w:t xml:space="preserve"> see semanticTest2</w:t>
+      </w:r>
+    </w:p>
+    <w:p>
+      <w:r>
+        <w:t>4.2.3</w:t>
+      </w:r>
+      <w:r>
+        <w:t xml:space="preserve"> checking of type and number of parameters upon a function call (free functions and member functions) 2 </w:t>
+      </w:r>
+      <w:r>
+        <w:rPr>
+          <w:color w:val="FF0000"/>
+        </w:rPr>
+        <w:t>Done</w:t>
+      </w:r>
+      <w:r>
+        <w:rPr>
+          <w:color w:val="FF0000"/>
+        </w:rPr>
+        <w:t xml:space="preserve"> see semanticTest3</w:t>
+      </w:r>
+    </w:p>
+    <w:p>
+      <w:r>
+        <w:t>4.2.4</w:t>
+      </w:r>
+      <w:r>
+        <w:t xml:space="preserve"> use of an array variable made using the same number of dimensions as declared in the variable declaration 1  </w:t>
+      </w:r>
       <w:r>
         <w:rPr>
           <w:color w:val="FF0000"/>
@@ -500,15 +659,67 @@
         <w:rPr>
           <w:color w:val="FF0000"/>
         </w:rPr>
-        <w:t>outsyntaxerrors</w:t>
-      </w:r>
-    </w:p>
-    <w:p>
-      <w:r>
-        <w:t xml:space="preserve">3.2.2 </w:t>
-      </w:r>
-      <w:r>
-        <w:t>syntax error reporting: accurate reporting of errors in a .outsyntaxerrors file including line number and useful description of the error 1</w:t>
+        <w:t>semanticTest4</w:t>
+      </w:r>
+    </w:p>
+    <w:p>
+      <w:r>
+        <w:t>4.2.5</w:t>
+      </w:r>
+      <w:r>
+        <w:t xml:space="preserve"> expressions used as an index must be of integer type 1 </w:t>
+      </w:r>
+      <w:r>
+        <w:rPr>
+          <w:color w:val="FF0000"/>
+        </w:rPr>
+        <w:t>Done</w:t>
+      </w:r>
+      <w:r>
+        <w:rPr>
+          <w:color w:val="FF0000"/>
+        </w:rPr>
+        <w:t xml:space="preserve"> see semanticTest5</w:t>
+      </w:r>
+    </w:p>
+    <w:p>
+      <w:r>
+        <w:t>4.2.6</w:t>
+      </w:r>
+      <w:r>
+        <w:t xml:space="preserve"> circular class dependencies (through data members or inheritance) are detected and not allowed 2 </w:t>
+      </w:r>
+      <w:r>
+        <w:rPr>
+          <w:color w:val="FF0000"/>
+        </w:rPr>
+        <w:t>Done</w:t>
+      </w:r>
+      <w:r>
+        <w:rPr>
+          <w:color w:val="FF0000"/>
+        </w:rPr>
+        <w:t xml:space="preserve"> see </w:t>
+      </w:r>
+      <w:r>
+        <w:rPr>
+          <w:color w:val="FF0000"/>
+        </w:rPr>
+        <w:t>semanticTest</w:t>
+      </w:r>
+      <w:r>
+        <w:rPr>
+          <w:color w:val="FF0000"/>
+        </w:rPr>
+        <w:t>6</w:t>
+      </w:r>
+    </w:p>
+    <w:p>
+      <w:r>
+        <w:t>4.2.7</w:t>
+      </w:r>
+      <w:r>
+        <w:t xml:space="preserve"> the “.” operator used only on variables of a class type (maybe same as undeclared member) 1</w:t>
       </w:r>
       <w:r>
         <w:t xml:space="preserve"> </w:t>
@@ -523,133 +734,812 @@
         <w:rPr>
           <w:color w:val="FF0000"/>
         </w:rPr>
-        <w:t xml:space="preserve"> see outsyntaxerrors</w:t>
-      </w:r>
-      <w:r>
-        <w:rPr>
-          <w:color w:val="FF0000"/>
-        </w:rPr>
+        <w:t xml:space="preserve"> see semanticTest7</w:t>
+      </w:r>
+    </w:p>
+    <w:p>
+      <w:r>
+        <w:t>4.2.8</w:t>
+      </w:r>
+      <w:r>
+        <w:t xml:space="preserve"> forward references for classes/free functions 1</w:t>
+      </w:r>
+      <w:r>
         <w:t xml:space="preserve"> </w:t>
       </w:r>
       <w:r>
         <w:rPr>
           <w:color w:val="FF0000"/>
+        </w:rPr>
+        <w:t>Done</w:t>
+      </w:r>
+      <w:r>
+        <w:rPr>
+          <w:color w:val="FF0000"/>
+        </w:rPr>
+        <w:t xml:space="preserve"> see semanticTest7</w:t>
+      </w:r>
+    </w:p>
+    <w:p>
+      <w:r>
+        <w:t>4.2.9</w:t>
+      </w:r>
+      <w:r>
+        <w:t xml:space="preserve"> undeclared function: definition or call to a function that is not declared (free function or member function) 1 </w:t>
+      </w:r>
+      <w:r>
+        <w:rPr>
+          <w:color w:val="FF0000"/>
+        </w:rPr>
+        <w:t>Done</w:t>
+      </w:r>
+      <w:r>
+        <w:rPr>
+          <w:color w:val="FF0000"/>
+        </w:rPr>
+        <w:t xml:space="preserve"> see semanticTest7</w:t>
+      </w:r>
+    </w:p>
+    <w:p>
+      <w:r>
+        <w:t>4.2.10</w:t>
+      </w:r>
+      <w:r>
+        <w:t xml:space="preserve"> undefined function: declaring a member function that does not have a corresponding function definition 1 </w:t>
+      </w:r>
+      <w:r>
+        <w:rPr>
           <w:highlight w:val="lightGray"/>
         </w:rPr>
-        <w:t>Double check</w:t>
-      </w:r>
-    </w:p>
-    <w:p>
-      <w:pPr>
-        <w:rPr>
-          <w:color w:val="FF0000"/>
-        </w:rPr>
-      </w:pPr>
-      <w:r>
-        <w:t xml:space="preserve">3.2.3 </w:t>
-      </w:r>
-      <w:r>
-        <w:t>syntax error recovery: implementation of an effective syntax error recovery mechanism 2</w:t>
-      </w:r>
-      <w:r>
-        <w:t xml:space="preserve">  </w:t>
-      </w:r>
-      <w:r>
-        <w:rPr>
-          <w:color w:val="FF0000"/>
-        </w:rPr>
-        <w:t>Done</w:t>
-      </w:r>
-      <w:r>
-        <w:rPr>
-          <w:color w:val="FF0000"/>
-        </w:rPr>
-        <w:t xml:space="preserve"> see </w:t>
-      </w:r>
-      <w:r>
-        <w:rPr>
-          <w:color w:val="FF0000"/>
-        </w:rPr>
-        <w:t xml:space="preserve">syntactic analysis </w:t>
-      </w:r>
-      <w:r>
-        <w:rPr>
-          <w:color w:val="FF0000"/>
+        <w:t>Not done</w:t>
+      </w:r>
+    </w:p>
+    <w:p>
+      <w:r>
+        <w:t>4.2.11</w:t>
+      </w:r>
+      <w:r>
+        <w:t xml:space="preserve"> undefined class 1 </w:t>
+      </w:r>
+      <w:r>
+        <w:rPr>
+          <w:color w:val="FF0000"/>
+        </w:rPr>
+        <w:t>Done</w:t>
+      </w:r>
+      <w:r>
+        <w:rPr>
+          <w:color w:val="FF0000"/>
+        </w:rPr>
+        <w:t xml:space="preserve"> see semanticTest7</w:t>
+      </w:r>
+    </w:p>
+    <w:p>
+      <w:r>
+        <w:lastRenderedPageBreak/>
+        <w:t>4.2.12</w:t>
+      </w:r>
+      <w:r>
+        <w:t xml:space="preserve"> missing return statement 1 </w:t>
+      </w:r>
+      <w:r>
+        <w:rPr>
+          <w:color w:val="FF0000"/>
+        </w:rPr>
+        <w:t>Done</w:t>
+      </w:r>
+      <w:r>
+        <w:rPr>
+          <w:color w:val="FF0000"/>
+        </w:rPr>
+        <w:t xml:space="preserve"> see semanticTest</w:t>
+      </w:r>
+      <w:r>
+        <w:rPr>
+          <w:color w:val="FF0000"/>
+        </w:rPr>
+        <w:t>8</w:t>
+      </w:r>
+    </w:p>
+    <w:p>
+      <w:r>
+        <w:t>4.2.13</w:t>
+      </w:r>
+      <w:r>
+        <w:t xml:space="preserve"> mismatch between member function declaration and definition 1 </w:t>
+      </w:r>
+      <w:r>
+        <w:rPr>
           <w:highlight w:val="lightGray"/>
         </w:rPr>
-        <w:t>freshen up on terminology and method</w:t>
-      </w:r>
-    </w:p>
-    <w:p>
-      <w:r>
-        <w:t xml:space="preserve">3.3.1 </w:t>
-      </w:r>
-      <w:r>
-        <w:t>generation of an AST 3</w:t>
-      </w:r>
-      <w:r>
+        <w:t>Not done</w:t>
+      </w:r>
+    </w:p>
+    <w:p>
+      <w:r>
+        <w:t>4.2.14</w:t>
+      </w:r>
+      <w:r>
+        <w:t xml:space="preserve"> warning for shadowed data members upon inheritance 1 </w:t>
+      </w:r>
+      <w:r>
+        <w:rPr>
+          <w:color w:val="FF0000"/>
+        </w:rPr>
+        <w:t>Done</w:t>
+      </w:r>
+      <w:r>
+        <w:rPr>
+          <w:color w:val="FF0000"/>
+        </w:rPr>
+        <w:t xml:space="preserve"> see semanticTest9</w:t>
+      </w:r>
+      <w:r>
+        <w:rPr>
+          <w:color w:val="FF0000"/>
+        </w:rPr>
         <w:t xml:space="preserve"> </w:t>
       </w:r>
-      <w:r>
-        <w:rPr>
-          <w:color w:val="FF0000"/>
-        </w:rPr>
-        <w:t>Done</w:t>
-      </w:r>
-      <w:r>
-        <w:rPr>
-          <w:color w:val="FF0000"/>
-        </w:rPr>
-        <w:t xml:space="preserve"> but not to specifications due to not using visitor pattern</w:t>
+    </w:p>
+    <w:p>
+      <w:r>
+        <w:t>4.2.15</w:t>
+      </w:r>
+      <w:r>
+        <w:t xml:space="preserve"> member function defined as part of non-existing class 1 </w:t>
+      </w:r>
+      <w:r>
+        <w:rPr>
+          <w:highlight w:val="lightGray"/>
+        </w:rPr>
+        <w:t>Not Done</w:t>
+      </w:r>
+    </w:p>
+    <w:p>
+      <w:r>
+        <w:t>4.2.16</w:t>
+      </w:r>
+      <w:r>
+        <w:t xml:space="preserve"> undeclared variable: use of a local variable name for which there is no declaration 1 </w:t>
+      </w:r>
+      <w:r>
+        <w:rPr>
+          <w:color w:val="FF0000"/>
+        </w:rPr>
+        <w:t>Done</w:t>
+      </w:r>
+      <w:r>
+        <w:rPr>
+          <w:color w:val="FF0000"/>
+        </w:rPr>
+        <w:t xml:space="preserve"> see semanticTest7</w:t>
+      </w:r>
+    </w:p>
+    <w:p>
+      <w:r>
+        <w:t>4.2.17</w:t>
+      </w:r>
+      <w:r>
+        <w:t xml:space="preserve"> undeclared data member: reference to a data member that is not declared (including in superclasses or deeply nested) 2 </w:t>
+      </w:r>
+      <w:r>
+        <w:rPr>
+          <w:color w:val="FF0000"/>
+        </w:rPr>
+        <w:t>Done</w:t>
+      </w:r>
+      <w:r>
+        <w:rPr>
+          <w:color w:val="FF0000"/>
+        </w:rPr>
+        <w:t xml:space="preserve"> see semanticTest9</w:t>
+      </w:r>
+    </w:p>
+    <w:p>
+      <w:r>
+        <w:t>4.2.18</w:t>
+      </w:r>
+      <w:r>
+        <w:t xml:space="preserve"> multiply declared variable: an identifier cannot be declared twice in the same scope 1 </w:t>
+      </w:r>
+      <w:r>
+        <w:rPr>
+          <w:color w:val="FF0000"/>
+        </w:rPr>
+        <w:t>Done</w:t>
+      </w:r>
+      <w:r>
+        <w:rPr>
+          <w:color w:val="FF0000"/>
+        </w:rPr>
+        <w:t xml:space="preserve"> see semanticTest9</w:t>
+      </w:r>
+    </w:p>
+    <w:p>
+      <w:r>
+        <w:t>4.3.1</w:t>
+      </w:r>
+      <w:r>
+        <w:t xml:space="preserve"> semantic error detection: detecting all semantic errors in a program 1 </w:t>
+      </w:r>
+      <w:r>
+        <w:rPr>
+          <w:color w:val="FF0000"/>
+        </w:rPr>
+        <w:t>Done</w:t>
+      </w:r>
+      <w:r>
+        <w:rPr>
+          <w:color w:val="FF0000"/>
+        </w:rPr>
+        <w:t xml:space="preserve"> </w:t>
+      </w:r>
+    </w:p>
+    <w:p>
+      <w:r>
+        <w:t>4.3.2</w:t>
+      </w:r>
+      <w:r>
+        <w:t xml:space="preserve"> semantic error reporting: accurate reporting of errors, including line number and useful description of the error 1 </w:t>
+      </w:r>
+      <w:r>
+        <w:rPr>
+          <w:color w:val="FF0000"/>
+        </w:rPr>
+        <w:t xml:space="preserve">Done </w:t>
+      </w:r>
+      <w:r>
+        <w:rPr>
+          <w:color w:val="FF0000"/>
+        </w:rPr>
+        <w:t>however does not include number line anymore, due to bad decisions in tree structure</w:t>
+      </w:r>
+    </w:p>
+    <w:p>
+      <w:r>
+        <w:t xml:space="preserve">4.4.1 output of the symbol table structure of the compiled program in a .outsymboltables output file 2 </w:t>
+      </w:r>
+      <w:r>
+        <w:rPr>
+          <w:color w:val="FF0000"/>
+        </w:rPr>
+        <w:t>Done see file</w:t>
+      </w:r>
+    </w:p>
+    <w:p>
+      <w:r>
+        <w:t>5.1.1</w:t>
+      </w:r>
+      <w:r>
+        <w:t xml:space="preserve"> allocate memory for basic types (integer, float) 1 </w:t>
+      </w:r>
+      <w:r>
+        <w:rPr>
+          <w:color w:val="FF0000"/>
+        </w:rPr>
+        <w:t>Done see allocationTest</w:t>
+      </w:r>
+    </w:p>
+    <w:p>
+      <w:r>
+        <w:t>5.1.2</w:t>
+      </w:r>
+      <w:r>
+        <w:t xml:space="preserve"> allocate memory for arrays of basic types 1 </w:t>
+      </w:r>
+      <w:r>
+        <w:rPr>
+          <w:color w:val="FF0000"/>
+        </w:rPr>
+        <w:t>Done see allocationTest</w:t>
+      </w:r>
+    </w:p>
+    <w:p>
+      <w:r>
+        <w:t>5.1.3</w:t>
+      </w:r>
+      <w:r>
+        <w:t xml:space="preserve"> allocate memory for objects 1 </w:t>
+      </w:r>
+      <w:r>
+        <w:rPr>
+          <w:color w:val="FF0000"/>
+        </w:rPr>
+        <w:t>Done see allocationTest</w:t>
+      </w:r>
+    </w:p>
+    <w:p>
+      <w:r>
+        <w:t>5.1.4</w:t>
+      </w:r>
+      <w:r>
+        <w:t xml:space="preserve"> allocate memory for objects with inheritance 1 </w:t>
+      </w:r>
+      <w:r>
+        <w:rPr>
+          <w:color w:val="FF0000"/>
+        </w:rPr>
+        <w:t>Done see allocationTest</w:t>
+      </w:r>
+    </w:p>
+    <w:p>
+      <w:r>
+        <w:t>5.1.5</w:t>
+      </w:r>
+      <w:r>
+        <w:t xml:space="preserve"> allocate memory for objects having object members 1 </w:t>
+      </w:r>
+      <w:r>
+        <w:rPr>
+          <w:color w:val="FF0000"/>
+        </w:rPr>
+        <w:t xml:space="preserve">Done see </w:t>
+      </w:r>
+      <w:r>
+        <w:rPr>
+          <w:color w:val="FF0000"/>
+        </w:rPr>
+        <w:t>classTest2</w:t>
+      </w:r>
+    </w:p>
+    <w:p>
+      <w:r>
+        <w:t>5.1.6</w:t>
+      </w:r>
+      <w:r>
+        <w:t xml:space="preserve"> allocate memory for arrays of objects 1 </w:t>
+      </w:r>
+      <w:r>
+        <w:rPr>
+          <w:color w:val="FF0000"/>
+        </w:rPr>
+        <w:t>Done see allocationTest</w:t>
+      </w:r>
+    </w:p>
+    <w:p>
+      <w:r>
+        <w:t>5.1.7</w:t>
+      </w:r>
+      <w:r>
+        <w:t xml:space="preserve"> allocate memory for temporary results 1  </w:t>
+      </w:r>
+      <w:r>
+        <w:rPr>
+          <w:color w:val="FF0000"/>
+        </w:rPr>
+        <w:t>Done see</w:t>
+      </w:r>
+      <w:r>
+        <w:rPr>
+          <w:color w:val="FF0000"/>
+        </w:rPr>
+        <w:t xml:space="preserve"> expressionTest</w:t>
+      </w:r>
+    </w:p>
+    <w:p>
+      <w:r>
+        <w:t>5.2.1</w:t>
+      </w:r>
+      <w:r>
+        <w:t xml:space="preserve"> branch to a function’s code block, execute the code block, branch back to the calling function upon return 2 </w:t>
+      </w:r>
+      <w:r>
+        <w:rPr>
+          <w:color w:val="FF0000"/>
+        </w:rPr>
+        <w:t>Done see</w:t>
+      </w:r>
+      <w:r>
+        <w:rPr>
+          <w:color w:val="FF0000"/>
+        </w:rPr>
+        <w:t xml:space="preserve"> functionTest</w:t>
+      </w:r>
+    </w:p>
+    <w:p>
+      <w:r>
+        <w:t>5.2.2</w:t>
+      </w:r>
+      <w:r>
+        <w:t xml:space="preserve"> branch back to a function that has been branched upon 1  </w:t>
+      </w:r>
+      <w:r>
+        <w:rPr>
+          <w:color w:val="FF0000"/>
+        </w:rPr>
+        <w:t>Done</w:t>
+      </w:r>
+      <w:r>
+        <w:rPr>
+          <w:color w:val="FF0000"/>
+        </w:rPr>
+        <w:t xml:space="preserve"> for write and read</w:t>
+      </w:r>
+      <w:r>
+        <w:rPr>
+          <w:color w:val="FF0000"/>
+        </w:rPr>
+        <w:t xml:space="preserve"> see</w:t>
+      </w:r>
+      <w:r>
+        <w:rPr>
+          <w:color w:val="FF0000"/>
+        </w:rPr>
+        <w:t xml:space="preserve"> functionTest</w:t>
+      </w:r>
+    </w:p>
+    <w:p>
+      <w:r>
+        <w:t>5.2.3</w:t>
+      </w:r>
+      <w:r>
+        <w:t xml:space="preserve"> pass parameters as local values to the function’s code block 2 </w:t>
+      </w:r>
+      <w:r>
+        <w:rPr>
+          <w:color w:val="FF0000"/>
+        </w:rPr>
+        <w:t>Done see</w:t>
+      </w:r>
+      <w:r>
+        <w:rPr>
+          <w:color w:val="FF0000"/>
+        </w:rPr>
+        <w:t xml:space="preserve"> functionTest</w:t>
+      </w:r>
+    </w:p>
+    <w:p>
+      <w:r>
+        <w:t>5.2.4</w:t>
+      </w:r>
+      <w:r>
+        <w:t xml:space="preserve"> upon function resolution, pass the return value back to the calling function 1 </w:t>
+      </w:r>
+      <w:r>
+        <w:rPr>
+          <w:color w:val="FF0000"/>
+        </w:rPr>
+        <w:t>Done see</w:t>
+      </w:r>
+      <w:r>
+        <w:rPr>
+          <w:color w:val="FF0000"/>
+        </w:rPr>
+        <w:t xml:space="preserve"> functionTest</w:t>
+      </w:r>
+    </w:p>
+    <w:p>
+      <w:r>
+        <w:t>5.2.5</w:t>
+      </w:r>
+      <w:r>
+        <w:t xml:space="preserve"> function call stack mechanism 2</w:t>
+      </w:r>
+      <w:r>
+        <w:t xml:space="preserve"> </w:t>
+      </w:r>
+      <w:r>
+        <w:rPr>
+          <w:highlight w:val="lightGray"/>
+        </w:rPr>
+        <w:t>Not done</w:t>
+      </w:r>
+    </w:p>
+    <w:p>
+      <w:r>
+        <w:t>5.2.6</w:t>
+      </w:r>
+      <w:r>
+        <w:t xml:space="preserve"> call to member functions 2 </w:t>
+      </w:r>
+      <w:r>
+        <w:rPr>
+          <w:highlight w:val="lightGray"/>
+        </w:rPr>
+        <w:t>Not done</w:t>
+      </w:r>
+    </w:p>
+    <w:p>
+      <w:r>
+        <w:lastRenderedPageBreak/>
+        <w:t>5.3.1</w:t>
+      </w:r>
+      <w:r>
+        <w:t xml:space="preserve"> assignment statement: assignment of the resulting value of an expression to a variable, independently of what is the complexity of the expression 1 </w:t>
+      </w:r>
+      <w:r>
+        <w:rPr>
+          <w:color w:val="FF0000"/>
+        </w:rPr>
+        <w:t xml:space="preserve">Done see any tests </w:t>
+      </w:r>
+    </w:p>
+    <w:p>
+      <w:r>
+        <w:t>5.3.2</w:t>
+      </w:r>
+      <w:r>
+        <w:t xml:space="preserve"> conditional statement: implementation of branching mechanism, including for imbricated conditional statements 2 </w:t>
+      </w:r>
+      <w:r>
+        <w:rPr>
+          <w:color w:val="FF0000"/>
+        </w:rPr>
+        <w:t>Done see ifElseTest</w:t>
+      </w:r>
+      <w:r>
+        <w:rPr>
+          <w:color w:val="FF0000"/>
+        </w:rPr>
+        <w:t xml:space="preserve"> </w:t>
+      </w:r>
+      <w:r>
+        <w:rPr>
+          <w:color w:val="FF0000"/>
+        </w:rPr>
+        <w:t>and innerIfTest</w:t>
       </w:r>
       <w:bookmarkStart w:id="0" w:name="_GoBack"/>
       <w:bookmarkEnd w:id="0"/>
     </w:p>
     <w:p>
       <w:r>
-        <w:t xml:space="preserve">3.3.2 </w:t>
-      </w:r>
-      <w:r>
-        <w:t>output a derivation of the compiled program in a .outderivation output file 2</w:t>
-      </w:r>
-      <w:r>
+        <w:t>5.3.3</w:t>
+      </w:r>
+      <w:r>
+        <w:t xml:space="preserve"> loop statement: correct implementation of branching mechanism, including for imbricated loop statements 2 </w:t>
+      </w:r>
+      <w:r>
+        <w:rPr>
+          <w:color w:val="FF0000"/>
+        </w:rPr>
+        <w:t xml:space="preserve">Done see </w:t>
+      </w:r>
+      <w:r>
+        <w:rPr>
+          <w:color w:val="FF0000"/>
+        </w:rPr>
+        <w:t>loopTest and innerLoopTest</w:t>
+      </w:r>
+    </w:p>
+    <w:p>
+      <w:r>
+        <w:t>5.3.4</w:t>
+      </w:r>
+      <w:r>
+        <w:t xml:space="preserve"> input/output statements: read()/write() 2 </w:t>
+      </w:r>
+      <w:r>
+        <w:rPr>
+          <w:color w:val="FF0000"/>
+        </w:rPr>
+        <w:t>Done see any test for write and readTest</w:t>
+      </w:r>
+    </w:p>
+    <w:p>
+      <w:r>
+        <w:t>5.4.1</w:t>
+      </w:r>
+      <w:r>
+        <w:t xml:space="preserve"> arrays of basic types (integer and float), access to an array’s elements, single or multidimensional 1</w:t>
+      </w:r>
+    </w:p>
+    <w:p>
+      <w:pPr>
+        <w:rPr>
+          <w:color w:val="FF0000"/>
+        </w:rPr>
+      </w:pPr>
+      <w:r>
+        <w:rPr>
+          <w:color w:val="FF0000"/>
+        </w:rPr>
         <w:t xml:space="preserve"> </w:t>
       </w:r>
       <w:r>
         <w:rPr>
           <w:color w:val="FF0000"/>
-        </w:rPr>
-        <w:t>Done</w:t>
-      </w:r>
-    </w:p>
-    <w:p>
-      <w:r>
-        <w:t xml:space="preserve">3.3.3 </w:t>
-      </w:r>
-      <w:r>
-        <w:t>output the AST of the compiled program in a .outast output file 2</w:t>
-      </w:r>
-      <w:r>
+          <w:highlight w:val="lightGray"/>
+        </w:rPr>
+        <w:t>Done for single and not multi</w:t>
+      </w:r>
+      <w:r>
+        <w:rPr>
+          <w:color w:val="FF0000"/>
+        </w:rPr>
+        <w:t>, see arrayTest</w:t>
+      </w:r>
+    </w:p>
+    <w:p>
+      <w:pPr>
+        <w:rPr>
+          <w:color w:val="FF0000"/>
+        </w:rPr>
+      </w:pPr>
+      <w:r>
+        <w:t>5.4.2</w:t>
+      </w:r>
+      <w:r>
+        <w:t xml:space="preserve"> arrays of objects, access to an array’s object elements, single or multidimensional 1 </w:t>
+      </w:r>
+      <w:r>
+        <w:rPr>
+          <w:color w:val="FF0000"/>
+          <w:highlight w:val="lightGray"/>
+        </w:rPr>
+        <w:t>Done for single and not multi</w:t>
+      </w:r>
+      <w:r>
+        <w:rPr>
+          <w:color w:val="FF0000"/>
+        </w:rPr>
+        <w:t>, arrayTest</w:t>
+      </w:r>
+    </w:p>
+    <w:p>
+      <w:r>
+        <w:t>5.4.3</w:t>
+      </w:r>
+      <w:r>
+        <w:t xml:space="preserve"> objects, access to members of basic types 1 </w:t>
+      </w:r>
+      <w:r>
+        <w:rPr>
+          <w:color w:val="FF0000"/>
+        </w:rPr>
+        <w:t>Done see classTests</w:t>
+      </w:r>
+    </w:p>
+    <w:p>
+      <w:r>
+        <w:t>5.4.4</w:t>
+      </w:r>
+      <w:r>
+        <w:t xml:space="preserve"> objects, access to members of array types, as well as the elements of the array 1 </w:t>
+      </w:r>
+      <w:r>
+        <w:rPr>
+          <w:color w:val="FF0000"/>
+        </w:rPr>
+        <w:t>Done see classTests</w:t>
+      </w:r>
+    </w:p>
+    <w:p>
+      <w:r>
+        <w:t>5.4.5</w:t>
+      </w:r>
+      <w:r>
+        <w:t xml:space="preserve"> objects, access to members of object types, as well as the elements of the object 1 </w:t>
+      </w:r>
+      <w:r>
+        <w:rPr>
+          <w:color w:val="FF0000"/>
+        </w:rPr>
+        <w:t>Done see classTests</w:t>
+      </w:r>
+    </w:p>
+    <w:p>
+      <w:r>
+        <w:t>5.4.6</w:t>
+      </w:r>
+      <w:r>
+        <w:t xml:space="preserve"> objects, access to the members of a superclass 1 </w:t>
+      </w:r>
+      <w:r>
+        <w:rPr>
+          <w:highlight w:val="lightGray"/>
+        </w:rPr>
+        <w:t>Not done</w:t>
+      </w:r>
+    </w:p>
+    <w:p>
+      <w:r>
+        <w:t>5.5.1</w:t>
+      </w:r>
+      <w:r>
+        <w:t xml:space="preserve"> computing the value of an entire complex expression involving all of: arithmetic, relational and logic operators in one expression 2 </w:t>
+      </w:r>
+      <w:r>
+        <w:rPr>
+          <w:color w:val="FF0000"/>
+        </w:rPr>
+        <w:t>Mostly done see expressionTest</w:t>
+      </w:r>
+      <w:r>
+        <w:rPr>
+          <w:color w:val="FF0000"/>
+        </w:rPr>
         <w:t xml:space="preserve"> </w:t>
       </w:r>
       <w:r>
         <w:rPr>
           <w:color w:val="FF0000"/>
-        </w:rPr>
-        <w:t>Done</w:t>
-      </w:r>
-    </w:p>
-    <w:p>
-      <w:r>
-        <w:t>4.1.1</w:t>
-      </w:r>
-    </w:p>
-    <w:p/>
-    <w:p/>
-    <w:p/>
-    <w:p/>
-    <w:p/>
-    <w:p/>
+          <w:highlight w:val="lightGray"/>
+        </w:rPr>
+        <w:t>Test and or not</w:t>
+      </w:r>
+      <w:r>
+        <w:rPr>
+          <w:color w:val="FF0000"/>
+        </w:rPr>
+        <w:t xml:space="preserve"> </w:t>
+      </w:r>
+    </w:p>
+    <w:p>
+      <w:r>
+        <w:t>5.5.2</w:t>
+      </w:r>
+      <w:r>
+        <w:t xml:space="preserve"> expression involving an array factor whose indexes are themselves expressions 1</w:t>
+      </w:r>
+      <w:r>
+        <w:rPr>
+          <w:color w:val="FF0000"/>
+        </w:rPr>
+        <w:t xml:space="preserve"> </w:t>
+      </w:r>
+      <w:r>
+        <w:rPr>
+          <w:color w:val="FF0000"/>
+        </w:rPr>
+        <w:t>D</w:t>
+      </w:r>
+      <w:r>
+        <w:rPr>
+          <w:color w:val="FF0000"/>
+        </w:rPr>
+        <w:t xml:space="preserve">one see </w:t>
+      </w:r>
+      <w:r>
+        <w:rPr>
+          <w:color w:val="FF0000"/>
+        </w:rPr>
+        <w:t>array</w:t>
+      </w:r>
+      <w:r>
+        <w:rPr>
+          <w:color w:val="FF0000"/>
+        </w:rPr>
+        <w:t>Test</w:t>
+      </w:r>
+    </w:p>
+    <w:p>
+      <w:r>
+        <w:t>5.5.3</w:t>
+      </w:r>
+      <w:r>
+        <w:t xml:space="preserve"> expression involving an object factor referring to object members (dot operator) 1 </w:t>
+      </w:r>
+      <w:r>
+        <w:rPr>
+          <w:color w:val="FF0000"/>
+        </w:rPr>
+        <w:t>Done see classTest</w:t>
+      </w:r>
+      <w:r>
+        <w:rPr>
+          <w:color w:val="FF0000"/>
+        </w:rPr>
+        <w:t>s</w:t>
+      </w:r>
+    </w:p>
+    <w:p>
+      <w:r>
+        <w:t xml:space="preserve">5.6.1 output of the generated code of the compiled program in a .moon output file 1 </w:t>
+      </w:r>
+      <w:r>
+        <w:rPr>
+          <w:color w:val="FF0000"/>
+        </w:rPr>
+        <w:t>Done</w:t>
+      </w:r>
+      <w:r>
+        <w:rPr>
+          <w:color w:val="FF0000"/>
+        </w:rPr>
+        <w:t xml:space="preserve"> see .moons</w:t>
+      </w:r>
+    </w:p>
     <w:p/>
     <w:sectPr>
       <w:pgSz w:w="12240" w:h="15840"/>
@@ -1021,6 +1911,7 @@
     <w:lsdException w:name="HTML Sample" w:semiHidden="1" w:unhideWhenUsed="1"/>
     <w:lsdException w:name="HTML Typewriter" w:semiHidden="1" w:unhideWhenUsed="1"/>
     <w:lsdException w:name="HTML Variable" w:semiHidden="1" w:unhideWhenUsed="1"/>
+    <w:lsdException w:name="Normal Table" w:semiHidden="1" w:unhideWhenUsed="1"/>
     <w:lsdException w:name="annotation subject" w:semiHidden="1" w:unhideWhenUsed="1"/>
     <w:lsdException w:name="No List" w:semiHidden="1" w:unhideWhenUsed="1"/>
     <w:lsdException w:name="Outline List 1" w:semiHidden="1" w:unhideWhenUsed="1"/>
@@ -1067,8 +1958,10 @@
     <w:lsdException w:name="Table Subtle 2" w:semiHidden="1" w:unhideWhenUsed="1"/>
     <w:lsdException w:name="Table Web 1" w:semiHidden="1" w:unhideWhenUsed="1"/>
     <w:lsdException w:name="Table Web 2" w:semiHidden="1" w:unhideWhenUsed="1"/>
+    <w:lsdException w:name="Table Web 3" w:semiHidden="1" w:unhideWhenUsed="1"/>
     <w:lsdException w:name="Balloon Text" w:semiHidden="1" w:unhideWhenUsed="1"/>
     <w:lsdException w:name="Table Grid" w:uiPriority="39"/>
+    <w:lsdException w:name="Table Theme" w:semiHidden="1" w:unhideWhenUsed="1"/>
     <w:lsdException w:name="Placeholder Text" w:semiHidden="1"/>
     <w:lsdException w:name="No Spacing" w:uiPriority="1" w:qFormat="1"/>
     <w:lsdException w:name="Light Shading" w:uiPriority="60"/>

</xml_diff>